<commit_message>
Inclusão de dois artigos e as imagens convertidas webp e originais, além de arquivos word com texto original
</commit_message>
<xml_diff>
--- a/documentos/17 02 2026 - Artigo 1 - Sistema Price.docx
+++ b/documentos/17 02 2026 - Artigo 1 - Sistema Price.docx
@@ -7,7 +7,7 @@
         <w:pStyle w:val="Ttulo1"/>
       </w:pPr>
       <w:r>
-        <w:t>Artigo 1: O Sistema PRICE (Série de Pagamentos Constantes)</w:t>
+        <w:t>A Herança Matemática de Richard Price: A Gênese do Sistema Francês de Amortização</w:t>
       </w:r>
     </w:p>
     <w:p>
@@ -26,9 +26,72 @@
       </w:r>
     </w:p>
     <w:p>
+      <w:pPr>
+        <w:rPr>
+          <w:b/>
+          <w:bCs/>
+        </w:rPr>
+      </w:pPr>
+      <w:r>
+        <w:rPr>
+          <w:b/>
+          <w:bCs/>
+          <w:noProof/>
+        </w:rPr>
+        <w:drawing>
+          <wp:inline distT="0" distB="0" distL="0" distR="0" wp14:anchorId="3074E148" wp14:editId="65D04AE8">
+            <wp:extent cx="6644640" cy="6644640"/>
+            <wp:effectExtent l="0" t="0" r="3810" b="3810"/>
+            <wp:docPr id="1113649433" name="Imagem 3"/>
+            <wp:cNvGraphicFramePr>
+              <a:graphicFrameLocks xmlns:a="http://schemas.openxmlformats.org/drawingml/2006/main" noChangeAspect="1"/>
+            </wp:cNvGraphicFramePr>
+            <a:graphic xmlns:a="http://schemas.openxmlformats.org/drawingml/2006/main">
+              <a:graphicData uri="http://schemas.openxmlformats.org/drawingml/2006/picture">
+                <pic:pic xmlns:pic="http://schemas.openxmlformats.org/drawingml/2006/picture">
+                  <pic:nvPicPr>
+                    <pic:cNvPr id="0" name="Picture 33"/>
+                    <pic:cNvPicPr>
+                      <a:picLocks noChangeAspect="1" noChangeArrowheads="1"/>
+                    </pic:cNvPicPr>
+                  </pic:nvPicPr>
+                  <pic:blipFill>
+                    <a:blip r:embed="rId5">
+                      <a:extLst>
+                        <a:ext uri="{28A0092B-C50C-407E-A947-70E740481C1C}">
+                          <a14:useLocalDpi xmlns:a14="http://schemas.microsoft.com/office/drawing/2010/main" val="0"/>
+                        </a:ext>
+                      </a:extLst>
+                    </a:blip>
+                    <a:srcRect/>
+                    <a:stretch>
+                      <a:fillRect/>
+                    </a:stretch>
+                  </pic:blipFill>
+                  <pic:spPr bwMode="auto">
+                    <a:xfrm>
+                      <a:off x="0" y="0"/>
+                      <a:ext cx="6644640" cy="6644640"/>
+                    </a:xfrm>
+                    <a:prstGeom prst="rect">
+                      <a:avLst/>
+                    </a:prstGeom>
+                    <a:noFill/>
+                    <a:ln>
+                      <a:noFill/>
+                    </a:ln>
+                  </pic:spPr>
+                </pic:pic>
+              </a:graphicData>
+            </a:graphic>
+          </wp:inline>
+        </w:drawing>
+      </w:r>
+    </w:p>
+    <w:p>
       <w:r>
         <w:pict w14:anchorId="4526580C">
-          <v:rect id="_x0000_i1085" style="width:0;height:1.5pt" o:hralign="center" o:hrstd="t" o:hrnoshade="t" o:hr="t" fillcolor="gray" stroked="f"/>
+          <v:rect id="_x0000_i1025" style="width:0;height:1.5pt" o:hralign="center" o:hrstd="t" o:hrnoshade="t" o:hr="t" fillcolor="gray" stroked="f"/>
         </w:pict>
       </w:r>
     </w:p>
@@ -37,7 +100,10 @@
         <w:pStyle w:val="Ttulo2"/>
       </w:pPr>
       <w:r>
-        <w:t>Introdução: A Herança de Richard Price no Crédito Moderno</w:t>
+        <w:t>Introdução</w:t>
+      </w:r>
+      <w:r>
+        <w:t>: A Herança de Richard Price no Crédito Moderno</w:t>
       </w:r>
     </w:p>
     <w:p>
@@ -67,6 +133,7 @@
     </w:p>
     <w:p>
       <w:r>
+        <w:lastRenderedPageBreak/>
         <w:t xml:space="preserve">Desenvolvido pelo clérigo e matemático britânico </w:t>
       </w:r>
       <w:r>
@@ -91,18 +158,316 @@
       </w:r>
     </w:p>
     <w:p>
-      <w:r>
-        <w:pict w14:anchorId="6B0C9D5F">
-          <v:rect id="_x0000_i1086" style="width:0;height:1.5pt" o:hralign="center" o:hrstd="t" o:hrnoshade="t" o:hr="t" fillcolor="gray" stroked="f"/>
-        </w:pict>
-      </w:r>
-    </w:p>
-    <w:p>
       <w:pPr>
         <w:pStyle w:val="Ttulo2"/>
       </w:pPr>
       <w:r>
-        <w:t>1. A Mecânica do Cálculo: A Dança das Variáveis</w:t>
+        <w:t>Richard Price: O Arquiteto da Previdência e o Visionário do Crédito Moderno</w:t>
+      </w:r>
+    </w:p>
+    <w:p>
+      <w:r>
+        <w:t xml:space="preserve">Richard Price foi uma das mentes mais brilhantes e multifacetadas do século XVIII, e seu impacto no mercado financeiro moderno é tão profundo quanto, muitas vezes, subestimado. </w:t>
+      </w:r>
+      <w:r>
+        <w:t xml:space="preserve">Vamos </w:t>
+      </w:r>
+      <w:r>
+        <w:t>resgata</w:t>
+      </w:r>
+      <w:r>
+        <w:t>r</w:t>
+      </w:r>
+      <w:r>
+        <w:t xml:space="preserve"> a trajetória deste intelectual galês e explica</w:t>
+      </w:r>
+      <w:r>
+        <w:t>r</w:t>
+      </w:r>
+      <w:r>
+        <w:t xml:space="preserve"> por que ele é considerado o "pai" da ciência atuarial moderna.</w:t>
+      </w:r>
+    </w:p>
+    <w:p>
+      <w:r>
+        <w:t>Embora o nome "Tabela Price" ecoe diariamente em contratos bancários e imobiliários, a figura por trás do termo, Richard Price (1723–1791), transcende o universo da amortização. Filósofo, teólogo, matemático e conselheiro político, Price foi um polímata cuja obsessão pela precisão estatística moldou os pilares do que hoje conhecemos como gestão de risco, seguros e finanças públicas.</w:t>
+      </w:r>
+    </w:p>
+    <w:p>
+      <w:pPr>
+        <w:pStyle w:val="Ttulo3"/>
+      </w:pPr>
+      <w:r>
+        <w:t>A Vida e a Formação Intelectual</w:t>
+      </w:r>
+    </w:p>
+    <w:p>
+      <w:r>
+        <w:t xml:space="preserve">Nascido em Glamorgan, Gales, Price era um ministro dissidente da Igreja Presbiteriana. Essa base filosófica e ética foi crucial para sua obra: ele acreditava que a matemática poderia ser usada para o bem social, garantindo segurança financeira para as famílias através da previdência e do seguro de vida. Sua casa em </w:t>
+      </w:r>
+      <w:proofErr w:type="spellStart"/>
+      <w:r>
+        <w:t>Newington</w:t>
+      </w:r>
+      <w:proofErr w:type="spellEnd"/>
+      <w:r>
+        <w:t xml:space="preserve"> Green, Londres, tornou-se um ponto de encontro para figuras como Benjamin Franklin, Thomas Jefferson e Adam Smith.</w:t>
+      </w:r>
+    </w:p>
+    <w:p>
+      <w:pPr>
+        <w:pStyle w:val="Ttulo3"/>
+      </w:pPr>
+      <w:r>
+        <w:t>Feitos e Realizações: Da Probabilidade à Amortização</w:t>
+      </w:r>
+    </w:p>
+    <w:p>
+      <w:r>
+        <w:t>O legado de Price no mercado financeiro está ancorado em três grandes pilares:</w:t>
+      </w:r>
+    </w:p>
+    <w:p>
+      <w:r>
+        <w:rPr>
+          <w:b/>
+          <w:bCs/>
+        </w:rPr>
+        <w:t xml:space="preserve">- </w:t>
+      </w:r>
+      <w:r>
+        <w:rPr>
+          <w:b/>
+          <w:bCs/>
+        </w:rPr>
+        <w:t>Ciência Atuarial e Seguros:</w:t>
+      </w:r>
+      <w:r>
+        <w:t xml:space="preserve"> Antes de Price, os planos de seguro de vida e pensões eram baseados em estimativas rudes e frequentemente faliam. Em 1771, ele publicou </w:t>
+      </w:r>
+      <w:proofErr w:type="spellStart"/>
+      <w:r>
+        <w:rPr>
+          <w:i/>
+          <w:iCs/>
+        </w:rPr>
+        <w:t>Observations</w:t>
+      </w:r>
+      <w:proofErr w:type="spellEnd"/>
+      <w:r>
+        <w:rPr>
+          <w:i/>
+          <w:iCs/>
+        </w:rPr>
+        <w:t xml:space="preserve"> on </w:t>
+      </w:r>
+      <w:proofErr w:type="spellStart"/>
+      <w:r>
+        <w:rPr>
+          <w:i/>
+          <w:iCs/>
+        </w:rPr>
+        <w:t>Reversionary</w:t>
+      </w:r>
+      <w:proofErr w:type="spellEnd"/>
+      <w:r>
+        <w:rPr>
+          <w:i/>
+          <w:iCs/>
+        </w:rPr>
+        <w:t xml:space="preserve"> </w:t>
+      </w:r>
+      <w:proofErr w:type="spellStart"/>
+      <w:r>
+        <w:rPr>
+          <w:i/>
+          <w:iCs/>
+        </w:rPr>
+        <w:t>Payments</w:t>
+      </w:r>
+      <w:proofErr w:type="spellEnd"/>
+      <w:r>
+        <w:t>, obra que revolucionou o setor. Ele desenvolveu as "Tabelas de Mortalidade de Northampton", as primeiras tabelas científicas usadas para calcular prêmios de seguros de vida com base na probabilidade real de morte por faixa etária.</w:t>
+      </w:r>
+    </w:p>
+    <w:p>
+      <w:r>
+        <w:rPr>
+          <w:b/>
+          <w:bCs/>
+        </w:rPr>
+        <w:t xml:space="preserve">- </w:t>
+      </w:r>
+      <w:r>
+        <w:rPr>
+          <w:b/>
+          <w:bCs/>
+        </w:rPr>
+        <w:t>O Sistema Francês de Amortização (Tabela Price):</w:t>
+      </w:r>
+      <w:r>
+        <w:t xml:space="preserve"> Price aplicou o conceito de juros compostos para criar um sistema onde as parcelas de um empréstimo são constantes. Ao estruturar uma fórmula onde os juros são calculados sobre o saldo devedor e a amortização é crescente, ele permitiu que o tomador de crédito tivesse previsibilidade absoluta sobre seu fluxo de caixa — uma inovação que permitiu a expansão do crédito bancário para a classe média e para o financiamento de longo prazo.</w:t>
+      </w:r>
+    </w:p>
+    <w:p>
+      <w:r>
+        <w:rPr>
+          <w:b/>
+          <w:bCs/>
+        </w:rPr>
+        <w:t xml:space="preserve">- </w:t>
+      </w:r>
+      <w:r>
+        <w:rPr>
+          <w:b/>
+          <w:bCs/>
+        </w:rPr>
+        <w:t>Finanças Públicas e o "</w:t>
+      </w:r>
+      <w:proofErr w:type="spellStart"/>
+      <w:r>
+        <w:rPr>
+          <w:b/>
+          <w:bCs/>
+        </w:rPr>
+        <w:t>Sinking</w:t>
+      </w:r>
+      <w:proofErr w:type="spellEnd"/>
+      <w:r>
+        <w:rPr>
+          <w:b/>
+          <w:bCs/>
+        </w:rPr>
+        <w:t xml:space="preserve"> Fund":</w:t>
+      </w:r>
+      <w:r>
+        <w:t xml:space="preserve"> Price foi o grande mentor do sistema de fundo de amortização da dívida pública britânica. Ele convenceu o governo de que, ao reinvestir os juros de um fundo específico, o poder dos juros compostos poderia liquidar dívidas nacionais colossais.</w:t>
+      </w:r>
+    </w:p>
+    <w:p>
+      <w:pPr>
+        <w:pStyle w:val="Ttulo3"/>
+      </w:pPr>
+      <w:r>
+        <w:lastRenderedPageBreak/>
+        <w:t>Curiosidades e Conexões Históricas</w:t>
+      </w:r>
+    </w:p>
+    <w:p>
+      <w:r>
+        <w:rPr>
+          <w:b/>
+          <w:bCs/>
+        </w:rPr>
+        <w:t xml:space="preserve">- </w:t>
+      </w:r>
+      <w:r>
+        <w:rPr>
+          <w:b/>
+          <w:bCs/>
+        </w:rPr>
+        <w:t>Influência na Revolução Americana:</w:t>
+      </w:r>
+      <w:r>
+        <w:t xml:space="preserve"> Price foi um fervoroso apoiador da independência dos Estados Unidos. Em 1776, publicou um panfleto sobre a liberdade civil que foi tão influente que o Congresso Americano chegou a convidá-lo para gerir as finanças da jovem nação — convite que ele recusou devido à idade avançada.</w:t>
+      </w:r>
+    </w:p>
+    <w:p>
+      <w:r>
+        <w:rPr>
+          <w:b/>
+          <w:bCs/>
+        </w:rPr>
+        <w:t xml:space="preserve">- </w:t>
+      </w:r>
+      <w:r>
+        <w:rPr>
+          <w:b/>
+          <w:bCs/>
+        </w:rPr>
+        <w:t>O Teorema de Bayes:</w:t>
+      </w:r>
+      <w:r>
+        <w:t xml:space="preserve"> Foi Richard Price quem editou e publicou postumamente os trabalhos de seu amigo Thomas Bayes. Sem o esforço de Price em reconhecer a importância da "probabilidade condicional", a estatística bayesiana — base da Inteligência Artificial e da Ciência de Dados atual — poderia ter sido perdida.</w:t>
+      </w:r>
+    </w:p>
+    <w:p>
+      <w:pPr>
+        <w:pStyle w:val="Ttulo3"/>
+      </w:pPr>
+      <w:r>
+        <w:t>Menções e Reconhecimento</w:t>
+      </w:r>
+    </w:p>
+    <w:p>
+      <w:r>
+        <w:rPr>
+          <w:b/>
+          <w:bCs/>
+        </w:rPr>
+        <w:t xml:space="preserve">- </w:t>
+      </w:r>
+      <w:r>
+        <w:rPr>
+          <w:b/>
+          <w:bCs/>
+        </w:rPr>
+        <w:t>Fellow of the Royal Society (1765):</w:t>
+      </w:r>
+      <w:r>
+        <w:t xml:space="preserve"> Recebeu a maior honra científica da época por suas contribuições matemáticas.</w:t>
+      </w:r>
+    </w:p>
+    <w:p>
+      <w:r>
+        <w:rPr>
+          <w:b/>
+          <w:bCs/>
+        </w:rPr>
+        <w:t xml:space="preserve">- </w:t>
+      </w:r>
+      <w:r>
+        <w:rPr>
+          <w:b/>
+          <w:bCs/>
+        </w:rPr>
+        <w:t>Doutorado Honorário em Yale e Glasgow:</w:t>
+      </w:r>
+      <w:r>
+        <w:t xml:space="preserve"> Reconhecido internacionalmente por sua influência na economia política e na filosofia moral.</w:t>
+      </w:r>
+    </w:p>
+    <w:p>
+      <w:r>
+        <w:rPr>
+          <w:b/>
+          <w:bCs/>
+        </w:rPr>
+        <w:t xml:space="preserve">- </w:t>
+      </w:r>
+      <w:r>
+        <w:rPr>
+          <w:b/>
+          <w:bCs/>
+        </w:rPr>
+        <w:t>O Legado Permanente:</w:t>
+      </w:r>
+      <w:r>
+        <w:t xml:space="preserve"> No mercado financeiro contemporâneo, Richard Price é reverenciado como o homem que transformou o risco em algo calculável, permitindo a existência de fundos de pensão estáveis e do crédito imobiliário acessível.</w:t>
+      </w:r>
+    </w:p>
+    <w:p>
+      <w:pPr>
+        <w:pStyle w:val="Ttulo2"/>
+      </w:pPr>
+      <w:r>
+        <w:t xml:space="preserve">A </w:t>
+      </w:r>
+      <w:r>
+        <w:t>Mecânica</w:t>
+      </w:r>
+      <w:r>
+        <w:t xml:space="preserve"> do Cálculo: A Dança das Variáveis</w:t>
       </w:r>
     </w:p>
     <w:p>
@@ -151,7 +516,13 @@
         <w:pStyle w:val="Ttulo3"/>
       </w:pPr>
       <w:r>
-        <w:t>As Fórmulas Fundamentais</w:t>
+        <w:t xml:space="preserve">As </w:t>
+      </w:r>
+      <w:r>
+        <w:t>Fórmulas</w:t>
+      </w:r>
+      <w:r>
+        <w:t xml:space="preserve"> Fundamentais</w:t>
       </w:r>
     </w:p>
     <w:p>
@@ -175,71 +546,57 @@
       </w:r>
     </w:p>
     <w:p>
-      <w:r>
-        <w:t>$$PMT = PV \</w:t>
-      </w:r>
-      <w:proofErr w:type="spellStart"/>
-      <w:r>
-        <w:t>cdot</w:t>
-      </w:r>
-      <w:proofErr w:type="spellEnd"/>
-      <w:r>
-        <w:t xml:space="preserve"> \</w:t>
-      </w:r>
-      <w:proofErr w:type="spellStart"/>
-      <w:proofErr w:type="gramStart"/>
-      <w:r>
-        <w:t>frac</w:t>
-      </w:r>
-      <w:proofErr w:type="spellEnd"/>
-      <w:r>
-        <w:t>{</w:t>
-      </w:r>
-      <w:proofErr w:type="gramEnd"/>
-      <w:r>
-        <w:t>i \</w:t>
-      </w:r>
-      <w:proofErr w:type="spellStart"/>
-      <w:r>
-        <w:t>cdot</w:t>
-      </w:r>
-      <w:proofErr w:type="spellEnd"/>
-      <w:r>
-        <w:t xml:space="preserve"> (1 + </w:t>
-      </w:r>
-      <w:proofErr w:type="gramStart"/>
-      <w:r>
-        <w:t>i)^n}{</w:t>
-      </w:r>
-      <w:proofErr w:type="gramEnd"/>
-      <w:r>
-        <w:t xml:space="preserve">(1 + </w:t>
-      </w:r>
-      <w:proofErr w:type="gramStart"/>
-      <w:r>
-        <w:t>i)^</w:t>
-      </w:r>
-      <w:proofErr w:type="gramEnd"/>
-      <w:r>
-        <w:t xml:space="preserve">n - </w:t>
-      </w:r>
-      <w:proofErr w:type="gramStart"/>
-      <w:r>
-        <w:t>1}$</w:t>
-      </w:r>
-      <w:proofErr w:type="gramEnd"/>
-      <w:r>
-        <w:t>$</w:t>
-      </w:r>
-    </w:p>
-    <w:p>
-      <w:r>
+      <w:pPr>
         <w:rPr>
           <w:i/>
           <w:iCs/>
         </w:rPr>
-        <w:lastRenderedPageBreak/>
-        <w:t>Onde $PV$ é o Valor Total Financiado, $i$ a taxa de juros e $n$ o número de períodos.</w:t>
+      </w:pPr>
+      <w:r>
+        <w:drawing>
+          <wp:inline distT="0" distB="0" distL="0" distR="0" wp14:anchorId="2E4B1F3D" wp14:editId="47173127">
+            <wp:extent cx="1577477" cy="472481"/>
+            <wp:effectExtent l="0" t="0" r="3810" b="3810"/>
+            <wp:docPr id="1586697141" name="Imagem 1" descr="Imagem em preto e branco&#10;&#10;O conteúdo gerado por IA pode estar incorreto."/>
+            <wp:cNvGraphicFramePr>
+              <a:graphicFrameLocks xmlns:a="http://schemas.openxmlformats.org/drawingml/2006/main" noChangeAspect="1"/>
+            </wp:cNvGraphicFramePr>
+            <a:graphic xmlns:a="http://schemas.openxmlformats.org/drawingml/2006/main">
+              <a:graphicData uri="http://schemas.openxmlformats.org/drawingml/2006/picture">
+                <pic:pic xmlns:pic="http://schemas.openxmlformats.org/drawingml/2006/picture">
+                  <pic:nvPicPr>
+                    <pic:cNvPr id="1586697141" name="Imagem 1" descr="Imagem em preto e branco&#10;&#10;O conteúdo gerado por IA pode estar incorreto."/>
+                    <pic:cNvPicPr/>
+                  </pic:nvPicPr>
+                  <pic:blipFill>
+                    <a:blip r:embed="rId6"/>
+                    <a:stretch>
+                      <a:fillRect/>
+                    </a:stretch>
+                  </pic:blipFill>
+                  <pic:spPr>
+                    <a:xfrm>
+                      <a:off x="0" y="0"/>
+                      <a:ext cx="1577477" cy="472481"/>
+                    </a:xfrm>
+                    <a:prstGeom prst="rect">
+                      <a:avLst/>
+                    </a:prstGeom>
+                  </pic:spPr>
+                </pic:pic>
+              </a:graphicData>
+            </a:graphic>
+          </wp:inline>
+        </w:drawing>
+      </w:r>
+    </w:p>
+    <w:p>
+      <w:r>
+        <w:rPr>
+          <w:i/>
+          <w:iCs/>
+        </w:rPr>
+        <w:t>Onde PV é o Valor Total Financiado, i a taxa de juros e n o número de períodos.</w:t>
       </w:r>
     </w:p>
     <w:p>
@@ -283,49 +640,41 @@
         <w:rPr>
           <w:lang w:val="en-US"/>
         </w:rPr>
-        <w:t>$$</w:t>
-      </w:r>
-      <w:proofErr w:type="spellStart"/>
-      <w:r>
-        <w:rPr>
-          <w:lang w:val="en-US"/>
-        </w:rPr>
-        <w:t>J_t</w:t>
-      </w:r>
-      <w:proofErr w:type="spellEnd"/>
-      <w:r>
-        <w:rPr>
-          <w:lang w:val="en-US"/>
-        </w:rPr>
-        <w:t xml:space="preserve"> = SD_{t-1} \</w:t>
-      </w:r>
-      <w:proofErr w:type="spellStart"/>
-      <w:r>
-        <w:rPr>
-          <w:lang w:val="en-US"/>
-        </w:rPr>
-        <w:t>cdot</w:t>
-      </w:r>
-      <w:proofErr w:type="spellEnd"/>
-      <w:r>
-        <w:rPr>
-          <w:lang w:val="en-US"/>
-        </w:rPr>
-        <w:t xml:space="preserve"> </w:t>
-      </w:r>
-      <w:proofErr w:type="spellStart"/>
-      <w:r>
-        <w:rPr>
-          <w:lang w:val="en-US"/>
-        </w:rPr>
-        <w:t>i</w:t>
-      </w:r>
-      <w:proofErr w:type="spellEnd"/>
-      <w:r>
-        <w:rPr>
-          <w:lang w:val="en-US"/>
-        </w:rPr>
-        <w:t>$$</w:t>
+        <w:drawing>
+          <wp:inline distT="0" distB="0" distL="0" distR="0" wp14:anchorId="5FA3B4B9" wp14:editId="26590F8D">
+            <wp:extent cx="1171739" cy="323895"/>
+            <wp:effectExtent l="0" t="0" r="9525" b="0"/>
+            <wp:docPr id="706005261" name="Imagem 1"/>
+            <wp:cNvGraphicFramePr>
+              <a:graphicFrameLocks xmlns:a="http://schemas.openxmlformats.org/drawingml/2006/main" noChangeAspect="1"/>
+            </wp:cNvGraphicFramePr>
+            <a:graphic xmlns:a="http://schemas.openxmlformats.org/drawingml/2006/main">
+              <a:graphicData uri="http://schemas.openxmlformats.org/drawingml/2006/picture">
+                <pic:pic xmlns:pic="http://schemas.openxmlformats.org/drawingml/2006/picture">
+                  <pic:nvPicPr>
+                    <pic:cNvPr id="706005261" name=""/>
+                    <pic:cNvPicPr/>
+                  </pic:nvPicPr>
+                  <pic:blipFill>
+                    <a:blip r:embed="rId7"/>
+                    <a:stretch>
+                      <a:fillRect/>
+                    </a:stretch>
+                  </pic:blipFill>
+                  <pic:spPr>
+                    <a:xfrm>
+                      <a:off x="0" y="0"/>
+                      <a:ext cx="1171739" cy="323895"/>
+                    </a:xfrm>
+                    <a:prstGeom prst="rect">
+                      <a:avLst/>
+                    </a:prstGeom>
+                  </pic:spPr>
+                </pic:pic>
+              </a:graphicData>
+            </a:graphic>
+          </wp:inline>
+        </w:drawing>
       </w:r>
     </w:p>
     <w:p>
@@ -361,23 +710,42 @@
     </w:p>
     <w:p>
       <w:r>
-        <w:t>$$</w:t>
-      </w:r>
-      <w:proofErr w:type="spellStart"/>
-      <w:r>
-        <w:t>A_t</w:t>
-      </w:r>
-      <w:proofErr w:type="spellEnd"/>
-      <w:r>
-        <w:t xml:space="preserve"> = PMT - </w:t>
-      </w:r>
-      <w:proofErr w:type="spellStart"/>
-      <w:r>
-        <w:t>J_t</w:t>
-      </w:r>
-      <w:proofErr w:type="spellEnd"/>
-      <w:r>
-        <w:t>$$</w:t>
+        <w:lastRenderedPageBreak/>
+        <w:drawing>
+          <wp:inline distT="0" distB="0" distL="0" distR="0" wp14:anchorId="27C5F3BC" wp14:editId="70243994">
+            <wp:extent cx="1343212" cy="285790"/>
+            <wp:effectExtent l="0" t="0" r="0" b="0"/>
+            <wp:docPr id="1400217105" name="Imagem 1"/>
+            <wp:cNvGraphicFramePr>
+              <a:graphicFrameLocks xmlns:a="http://schemas.openxmlformats.org/drawingml/2006/main" noChangeAspect="1"/>
+            </wp:cNvGraphicFramePr>
+            <a:graphic xmlns:a="http://schemas.openxmlformats.org/drawingml/2006/main">
+              <a:graphicData uri="http://schemas.openxmlformats.org/drawingml/2006/picture">
+                <pic:pic xmlns:pic="http://schemas.openxmlformats.org/drawingml/2006/picture">
+                  <pic:nvPicPr>
+                    <pic:cNvPr id="1400217105" name=""/>
+                    <pic:cNvPicPr/>
+                  </pic:nvPicPr>
+                  <pic:blipFill>
+                    <a:blip r:embed="rId8"/>
+                    <a:stretch>
+                      <a:fillRect/>
+                    </a:stretch>
+                  </pic:blipFill>
+                  <pic:spPr>
+                    <a:xfrm>
+                      <a:off x="0" y="0"/>
+                      <a:ext cx="1343212" cy="285790"/>
+                    </a:xfrm>
+                    <a:prstGeom prst="rect">
+                      <a:avLst/>
+                    </a:prstGeom>
+                  </pic:spPr>
+                </pic:pic>
+              </a:graphicData>
+            </a:graphic>
+          </wp:inline>
+        </w:drawing>
       </w:r>
     </w:p>
     <w:p>
@@ -413,29 +781,45 @@
     </w:p>
     <w:p>
       <w:r>
-        <w:t>$$</w:t>
-      </w:r>
-      <w:proofErr w:type="spellStart"/>
-      <w:r>
-        <w:t>SD_t</w:t>
-      </w:r>
-      <w:proofErr w:type="spellEnd"/>
-      <w:r>
-        <w:t xml:space="preserve"> = SD_{t-1} - </w:t>
-      </w:r>
-      <w:proofErr w:type="spellStart"/>
-      <w:r>
-        <w:t>A_t</w:t>
-      </w:r>
-      <w:proofErr w:type="spellEnd"/>
-      <w:r>
-        <w:t>$$</w:t>
-      </w:r>
-    </w:p>
-    <w:p>
+        <w:drawing>
+          <wp:inline distT="0" distB="0" distL="0" distR="0" wp14:anchorId="3EFB8153" wp14:editId="519D2AF6">
+            <wp:extent cx="1686160" cy="371527"/>
+            <wp:effectExtent l="0" t="0" r="0" b="9525"/>
+            <wp:docPr id="1624742012" name="Imagem 1"/>
+            <wp:cNvGraphicFramePr>
+              <a:graphicFrameLocks xmlns:a="http://schemas.openxmlformats.org/drawingml/2006/main" noChangeAspect="1"/>
+            </wp:cNvGraphicFramePr>
+            <a:graphic xmlns:a="http://schemas.openxmlformats.org/drawingml/2006/main">
+              <a:graphicData uri="http://schemas.openxmlformats.org/drawingml/2006/picture">
+                <pic:pic xmlns:pic="http://schemas.openxmlformats.org/drawingml/2006/picture">
+                  <pic:nvPicPr>
+                    <pic:cNvPr id="1624742012" name=""/>
+                    <pic:cNvPicPr/>
+                  </pic:nvPicPr>
+                  <pic:blipFill>
+                    <a:blip r:embed="rId9"/>
+                    <a:stretch>
+                      <a:fillRect/>
+                    </a:stretch>
+                  </pic:blipFill>
+                  <pic:spPr>
+                    <a:xfrm>
+                      <a:off x="0" y="0"/>
+                      <a:ext cx="1686160" cy="371527"/>
+                    </a:xfrm>
+                    <a:prstGeom prst="rect">
+                      <a:avLst/>
+                    </a:prstGeom>
+                  </pic:spPr>
+                </pic:pic>
+              </a:graphicData>
+            </a:graphic>
+          </wp:inline>
+        </w:drawing>
+      </w:r>
       <w:r>
         <w:pict w14:anchorId="5DFE3D9F">
-          <v:rect id="_x0000_i1087" style="width:0;height:1.5pt" o:hralign="center" o:hrstd="t" o:hrnoshade="t" o:hr="t" fillcolor="gray" stroked="f"/>
+          <v:rect id="_x0000_i1027" style="width:0;height:1.5pt" o:hralign="center" o:hrstd="t" o:hrnoshade="t" o:hr="t" fillcolor="gray" stroked="f"/>
         </w:pict>
       </w:r>
     </w:p>
@@ -444,7 +828,7 @@
         <w:pStyle w:val="Ttulo2"/>
       </w:pPr>
       <w:r>
-        <w:t>2. Estudo de Caso Prático: Auditoria de um Financiamento de R$ 102.500,00</w:t>
+        <w:t>Estudo de Caso Prático: Auditoria de um Financiamento de R$ 102.500,00</w:t>
       </w:r>
     </w:p>
     <w:p>
@@ -454,9 +838,16 @@
     </w:p>
     <w:p>
       <w:pPr>
-        <w:pStyle w:val="Ttulo3"/>
-      </w:pPr>
-      <w:r>
+        <w:rPr>
+          <w:b/>
+          <w:bCs/>
+        </w:rPr>
+      </w:pPr>
+      <w:r>
+        <w:rPr>
+          <w:b/>
+          <w:bCs/>
+        </w:rPr>
         <w:t>Parâmetros do Contrato:</w:t>
       </w:r>
     </w:p>
@@ -595,16 +986,9 @@
     </w:p>
     <w:p>
       <w:pPr>
-        <w:rPr>
-          <w:b/>
-          <w:bCs/>
-        </w:rPr>
-      </w:pPr>
-      <w:r>
-        <w:rPr>
-          <w:b/>
-          <w:bCs/>
-        </w:rPr>
+        <w:pStyle w:val="Ttulo3"/>
+      </w:pPr>
+      <w:r>
         <w:t>A Evolução do Fluxo (Primeiro Semestre):</w:t>
       </w:r>
     </w:p>
@@ -1050,7 +1434,6 @@
           </w:tcPr>
           <w:p>
             <w:r>
-              <w:lastRenderedPageBreak/>
               <w:t>2</w:t>
             </w:r>
           </w:p>
@@ -1416,9 +1799,116 @@
       </w:r>
     </w:p>
     <w:p>
+      <w:pPr>
+        <w:pStyle w:val="Ttulo3"/>
+      </w:pPr>
+      <w:r>
+        <w:lastRenderedPageBreak/>
+        <w:t>O Custo Oculto (CET)</w:t>
+      </w:r>
+    </w:p>
+    <w:p>
+      <w:r>
+        <w:t>Um dos pontos mais críticos revelados pela auditoria é a disparidade entre a taxa nominal e o custo real.</w:t>
+      </w:r>
+    </w:p>
+    <w:p>
+      <w:pPr>
+        <w:numPr>
+          <w:ilvl w:val="0"/>
+          <w:numId w:val="9"/>
+        </w:numPr>
+      </w:pPr>
+      <w:r>
+        <w:rPr>
+          <w:b/>
+          <w:bCs/>
+        </w:rPr>
+        <w:t>Taxa Nominal vs. Real:</w:t>
+      </w:r>
+      <w:r>
+        <w:t xml:space="preserve"> Embora o contrato cite 1,00% a.m., o fato de o banco calcular juros sobre R$ 102.500,00 (enquanto o cliente recebe apenas R$ 100.000,00) eleva o </w:t>
+      </w:r>
+      <w:r>
+        <w:rPr>
+          <w:b/>
+          <w:bCs/>
+        </w:rPr>
+        <w:t>Custo Efetivo Total (CET)</w:t>
+      </w:r>
+      <w:r>
+        <w:t xml:space="preserve"> para </w:t>
+      </w:r>
+      <w:r>
+        <w:rPr>
+          <w:b/>
+          <w:bCs/>
+        </w:rPr>
+        <w:t xml:space="preserve">1,392996% </w:t>
+      </w:r>
+      <w:proofErr w:type="gramStart"/>
+      <w:r>
+        <w:rPr>
+          <w:b/>
+          <w:bCs/>
+        </w:rPr>
+        <w:t>a.m.</w:t>
+      </w:r>
+      <w:r>
+        <w:t>.</w:t>
+      </w:r>
+      <w:proofErr w:type="gramEnd"/>
+    </w:p>
+    <w:p>
+      <w:pPr>
+        <w:numPr>
+          <w:ilvl w:val="0"/>
+          <w:numId w:val="9"/>
+        </w:numPr>
+      </w:pPr>
+      <w:r>
+        <w:rPr>
+          <w:b/>
+          <w:bCs/>
+        </w:rPr>
+        <w:t>Acurácia Matemática:</w:t>
+      </w:r>
+      <w:r>
+        <w:t xml:space="preserve"> A parcela técnica exata para este financiamento seria </w:t>
+      </w:r>
+      <w:r>
+        <w:rPr>
+          <w:b/>
+          <w:bCs/>
+        </w:rPr>
+        <w:t>R$ 9.107,00084</w:t>
+      </w:r>
+      <w:r>
+        <w:t>. O uso de R$ 9.107,00 redondo demonstra que a taxa de 1% foi aplicada com precisão para zerar o saldo no 12º mês.</w:t>
+      </w:r>
+    </w:p>
+    <w:p>
+      <w:pPr>
+        <w:numPr>
+          <w:ilvl w:val="0"/>
+          <w:numId w:val="9"/>
+        </w:numPr>
+      </w:pPr>
+      <w:r>
+        <w:rPr>
+          <w:b/>
+          <w:bCs/>
+        </w:rPr>
+        <w:t>Comportamento de Amortização:</w:t>
+      </w:r>
+      <w:r>
+        <w:t xml:space="preserve"> No primeiro mês, os juros representam 11,2% da parcela (R$ 1.025,00). No último mês, esse valor cai para apenas R$ 90,17 (0,9%), evidenciando a inversão característica do sistema.</w:t>
+      </w:r>
+    </w:p>
+    <w:p>
       <w:r>
         <w:pict w14:anchorId="7D8EDD31">
-          <v:rect id="_x0000_i1088" style="width:0;height:1.5pt" o:hralign="center" o:hrstd="t" o:hrnoshade="t" o:hr="t" fillcolor="gray" stroked="f"/>
+          <v:rect id="_x0000_i1028" style="width:0;height:1.5pt" o:hralign="center" o:hrstd="t" o:hrnoshade="t" o:hr="t" fillcolor="gray" stroked="f"/>
         </w:pict>
       </w:r>
     </w:p>
@@ -1427,7 +1917,7 @@
         <w:pStyle w:val="Ttulo2"/>
       </w:pPr>
       <w:r>
-        <w:t xml:space="preserve">3. O "Ponto Cego" Pericial: Anatocismo e a </w:t>
+        <w:t xml:space="preserve">O "Ponto Cego" Pericial: Anatocismo e a </w:t>
       </w:r>
       <w:proofErr w:type="spellStart"/>
       <w:r>
@@ -1511,7 +2001,7 @@
     <w:p>
       <w:r>
         <w:pict w14:anchorId="6CC8983C">
-          <v:rect id="_x0000_i1089" style="width:0;height:1.5pt" o:hralign="center" o:hrstd="t" o:hrnoshade="t" o:hr="t" fillcolor="gray" stroked="f"/>
+          <v:rect id="_x0000_i1029" style="width:0;height:1.5pt" o:hralign="center" o:hrstd="t" o:hrnoshade="t" o:hr="t" fillcolor="gray" stroked="f"/>
         </w:pict>
       </w:r>
     </w:p>
@@ -1520,7 +2010,7 @@
         <w:pStyle w:val="Ttulo2"/>
       </w:pPr>
       <w:r>
-        <w:t>4. Gráfico de Comportamento: O "X" da Questão</w:t>
+        <w:t>Gráfico de Comportamento: O "X" da Questão</w:t>
       </w:r>
     </w:p>
     <w:p>
@@ -1529,119 +2019,96 @@
       </w:r>
     </w:p>
     <w:p>
-      <w:proofErr w:type="spellStart"/>
-      <w:r>
-        <w:t>Code</w:t>
-      </w:r>
-      <w:proofErr w:type="spellEnd"/>
-      <w:r>
-        <w:t xml:space="preserve"> </w:t>
-      </w:r>
-      <w:proofErr w:type="spellStart"/>
-      <w:r>
-        <w:t>snippet</w:t>
-      </w:r>
-      <w:proofErr w:type="spellEnd"/>
-    </w:p>
-    <w:p>
-      <w:proofErr w:type="spellStart"/>
-      <w:r>
-        <w:t>lineChart</w:t>
-      </w:r>
-      <w:proofErr w:type="spellEnd"/>
-    </w:p>
-    <w:p>
-      <w:r>
-        <w:t xml:space="preserve">    </w:t>
-      </w:r>
-      <w:proofErr w:type="spellStart"/>
-      <w:r>
-        <w:t>title</w:t>
-      </w:r>
-      <w:proofErr w:type="spellEnd"/>
-      <w:r>
-        <w:t xml:space="preserve"> Comportamento Tabela Price (12 Meses)</w:t>
-      </w:r>
-    </w:p>
-    <w:p>
-      <w:r>
-        <w:lastRenderedPageBreak/>
-        <w:t xml:space="preserve">    </w:t>
-      </w:r>
-      <w:proofErr w:type="spellStart"/>
-      <w:r>
-        <w:t>x-axis</w:t>
-      </w:r>
-      <w:proofErr w:type="spellEnd"/>
-      <w:r>
-        <w:t xml:space="preserve"> Meses (1 a 12)</w:t>
-      </w:r>
-    </w:p>
-    <w:p>
-      <w:r>
-        <w:t xml:space="preserve">    y-</w:t>
-      </w:r>
-      <w:proofErr w:type="spellStart"/>
-      <w:r>
-        <w:t>axis</w:t>
-      </w:r>
-      <w:proofErr w:type="spellEnd"/>
-      <w:r>
-        <w:t xml:space="preserve"> Valor em R$</w:t>
-      </w:r>
-    </w:p>
-    <w:p>
-      <w:r>
-        <w:t xml:space="preserve">    data "Parcela (Fixa)</w:t>
-      </w:r>
-      <w:proofErr w:type="gramStart"/>
-      <w:r>
-        <w:t>" :</w:t>
-      </w:r>
-      <w:proofErr w:type="gramEnd"/>
-      <w:r>
-        <w:t xml:space="preserve"> [9107, 9107, 9107, 9107, 9107, 9107, 9107, 9107, 9107, 9107, 9107, 9107]</w:t>
-      </w:r>
-    </w:p>
-    <w:p>
-      <w:r>
-        <w:t xml:space="preserve">    data "Juros (Decrescente)</w:t>
-      </w:r>
-      <w:proofErr w:type="gramStart"/>
-      <w:r>
-        <w:t>" :</w:t>
-      </w:r>
-      <w:proofErr w:type="gramEnd"/>
-      <w:r>
-        <w:t xml:space="preserve"> [1025, 944, 862, 780, 696, 612, 527, 442, 355, 267, 179, 90]</w:t>
-      </w:r>
-    </w:p>
-    <w:p>
-      <w:r>
-        <w:t xml:space="preserve">    data "Amortização (Crescente)</w:t>
-      </w:r>
-      <w:proofErr w:type="gramStart"/>
-      <w:r>
-        <w:t>" :</w:t>
-      </w:r>
-      <w:proofErr w:type="gramEnd"/>
-      <w:r>
-        <w:t xml:space="preserve"> [8082, 8162, 8244, 8326, 8410, 8494, 8579, 8665, 8751, 8839, 8927, 9016]</w:t>
-      </w:r>
-    </w:p>
-    <w:p>
-      <w:r>
+      <w:pPr>
         <w:rPr>
           <w:i/>
           <w:iCs/>
         </w:rPr>
+      </w:pPr>
+      <w:r>
+        <w:rPr>
+          <w:i/>
+          <w:iCs/>
+          <w:noProof/>
+        </w:rPr>
+        <w:lastRenderedPageBreak/>
+        <w:drawing>
+          <wp:inline distT="0" distB="0" distL="0" distR="0" wp14:anchorId="4CF7F08E" wp14:editId="56CB4EA9">
+            <wp:extent cx="6637020" cy="3985260"/>
+            <wp:effectExtent l="0" t="0" r="0" b="0"/>
+            <wp:docPr id="290287613" name="Imagem 1"/>
+            <wp:cNvGraphicFramePr>
+              <a:graphicFrameLocks xmlns:a="http://schemas.openxmlformats.org/drawingml/2006/main" noChangeAspect="1"/>
+            </wp:cNvGraphicFramePr>
+            <a:graphic xmlns:a="http://schemas.openxmlformats.org/drawingml/2006/main">
+              <a:graphicData uri="http://schemas.openxmlformats.org/drawingml/2006/picture">
+                <pic:pic xmlns:pic="http://schemas.openxmlformats.org/drawingml/2006/picture">
+                  <pic:nvPicPr>
+                    <pic:cNvPr id="0" name="Picture 31"/>
+                    <pic:cNvPicPr>
+                      <a:picLocks noChangeAspect="1" noChangeArrowheads="1"/>
+                    </pic:cNvPicPr>
+                  </pic:nvPicPr>
+                  <pic:blipFill>
+                    <a:blip r:embed="rId10">
+                      <a:extLst>
+                        <a:ext uri="{28A0092B-C50C-407E-A947-70E740481C1C}">
+                          <a14:useLocalDpi xmlns:a14="http://schemas.microsoft.com/office/drawing/2010/main" val="0"/>
+                        </a:ext>
+                      </a:extLst>
+                    </a:blip>
+                    <a:srcRect/>
+                    <a:stretch>
+                      <a:fillRect/>
+                    </a:stretch>
+                  </pic:blipFill>
+                  <pic:spPr bwMode="auto">
+                    <a:xfrm>
+                      <a:off x="0" y="0"/>
+                      <a:ext cx="6637020" cy="3985260"/>
+                    </a:xfrm>
+                    <a:prstGeom prst="rect">
+                      <a:avLst/>
+                    </a:prstGeom>
+                    <a:noFill/>
+                    <a:ln>
+                      <a:noFill/>
+                    </a:ln>
+                  </pic:spPr>
+                </pic:pic>
+              </a:graphicData>
+            </a:graphic>
+          </wp:inline>
+        </w:drawing>
+      </w:r>
+    </w:p>
+    <w:p>
+      <w:pPr>
+        <w:rPr>
+          <w:i/>
+          <w:iCs/>
+        </w:rPr>
+      </w:pPr>
+      <w:r>
+        <w:rPr>
+          <w:i/>
+          <w:iCs/>
+        </w:rPr>
         <w:t>(Nota: No gráfico acima, as linhas de Juros e Amortização se cruzam. É o momento em que você passa a pagar mais "o bem" do que "o banco".)</w:t>
       </w:r>
     </w:p>
     <w:p>
       <w:r>
+        <w:t xml:space="preserve">O gráfico </w:t>
+      </w:r>
+      <w:r>
+        <w:t>mostra exatamente o comportamento clássico da Tabela Price: parcela fixa, juros caindo e amortização crescendo ao longo dos 12 meses. A visualização ajuda muito a entender como o saldo devedor se reduz de forma acelerada ao longo do tempo.</w:t>
+      </w:r>
+    </w:p>
+    <w:p>
+      <w:r>
         <w:pict w14:anchorId="66852450">
-          <v:rect id="_x0000_i1090" style="width:0;height:1.5pt" o:hralign="center" o:hrstd="t" o:hrnoshade="t" o:hr="t" fillcolor="gray" stroked="f"/>
+          <v:rect id="_x0000_i1030" style="width:0;height:1.5pt" o:hralign="center" o:hrstd="t" o:hrnoshade="t" o:hr="t" fillcolor="gray" stroked="f"/>
         </w:pict>
       </w:r>
     </w:p>
@@ -1650,18 +2117,16 @@
         <w:pStyle w:val="Ttulo2"/>
       </w:pPr>
       <w:r>
-        <w:t>5. Auditoria de Algoritmo: O Valor das Despesas</w:t>
+        <w:t>Auditoria de Algoritmo: O Valor das Despesas</w:t>
       </w:r>
     </w:p>
     <w:p>
       <w:r>
         <w:t xml:space="preserve">Um dos maiores trunfos de uma perícia </w:t>
       </w:r>
-      <w:proofErr w:type="gramStart"/>
-      <w:r>
-        <w:t>bem feita</w:t>
-      </w:r>
-      <w:proofErr w:type="gramEnd"/>
+      <w:r>
+        <w:t>bem-feita</w:t>
+      </w:r>
       <w:r>
         <w:t xml:space="preserve"> é a identificação do </w:t>
       </w:r>
@@ -1780,7 +2245,7 @@
     <w:p>
       <w:r>
         <w:pict w14:anchorId="1CCF0E45">
-          <v:rect id="_x0000_i1091" style="width:0;height:1.5pt" o:hralign="center" o:hrstd="t" o:hrnoshade="t" o:hr="t" fillcolor="gray" stroked="f"/>
+          <v:rect id="_x0000_i1031" style="width:0;height:1.5pt" o:hralign="center" o:hrstd="t" o:hrnoshade="t" o:hr="t" fillcolor="gray" stroked="f"/>
         </w:pict>
       </w:r>
     </w:p>
@@ -1831,6 +2296,7 @@
           <w:b/>
           <w:bCs/>
         </w:rPr>
+        <w:lastRenderedPageBreak/>
         <w:t>Planejamento:</w:t>
       </w:r>
       <w:r>
@@ -1884,9 +2350,8 @@
     </w:p>
     <w:p>
       <w:r>
-        <w:lastRenderedPageBreak/>
         <w:pict w14:anchorId="4E63348C">
-          <v:rect id="_x0000_i1092" style="width:0;height:1.5pt" o:hralign="center" o:hrstd="t" o:hrnoshade="t" o:hr="t" fillcolor="gray" stroked="f"/>
+          <v:rect id="_x0000_i1032" style="width:0;height:1.5pt" o:hralign="center" o:hrstd="t" o:hrnoshade="t" o:hr="t" fillcolor="gray" stroked="f"/>
         </w:pict>
       </w:r>
     </w:p>
@@ -1897,11 +2362,9 @@
       <w:r>
         <w:t xml:space="preserve">Conclusão: Quando a Price se </w:t>
       </w:r>
-      <w:proofErr w:type="gramStart"/>
-      <w:r>
-        <w:t>torna Abusiva</w:t>
-      </w:r>
-      <w:proofErr w:type="gramEnd"/>
+      <w:r>
+        <w:t>torna abusiva</w:t>
+      </w:r>
       <w:r>
         <w:t>?</w:t>
       </w:r>
@@ -1983,7 +2446,7 @@
     <w:p>
       <w:r>
         <w:pict w14:anchorId="4EE3C3A3">
-          <v:rect id="_x0000_i1093" style="width:0;height:1.5pt" o:hralign="center" o:hrstd="t" o:hrnoshade="t" o:hr="t" fillcolor="gray" stroked="f"/>
+          <v:rect id="_x0000_i1033" style="width:0;height:1.5pt" o:hralign="center" o:hrstd="t" o:hrnoshade="t" o:hr="t" fillcolor="gray" stroked="f"/>
         </w:pict>
       </w:r>
     </w:p>
@@ -2009,7 +2472,7 @@
     <w:p/>
     <w:sectPr>
       <w:pgSz w:w="11906" w:h="16838"/>
-      <w:pgMar w:top="1417" w:right="1701" w:bottom="1417" w:left="1701" w:header="708" w:footer="708" w:gutter="0"/>
+      <w:pgMar w:top="720" w:right="720" w:bottom="720" w:left="720" w:header="708" w:footer="708" w:gutter="0"/>
       <w:cols w:space="708"/>
       <w:docGrid w:linePitch="360"/>
     </w:sectPr>
@@ -2019,6 +2482,11 @@
 
 <file path=word/numbering.xml><?xml version="1.0" encoding="utf-8"?>
 <w:numbering xmlns:wpc="http://schemas.microsoft.com/office/word/2010/wordprocessingCanvas" xmlns:cx="http://schemas.microsoft.com/office/drawing/2014/chartex" xmlns:cx1="http://schemas.microsoft.com/office/drawing/2015/9/8/chartex" xmlns:cx2="http://schemas.microsoft.com/office/drawing/2015/10/21/chartex" xmlns:cx3="http://schemas.microsoft.com/office/drawing/2016/5/9/chartex" xmlns:cx4="http://schemas.microsoft.com/office/drawing/2016/5/10/chartex" xmlns:cx5="http://schemas.microsoft.com/office/drawing/2016/5/11/chartex" xmlns:cx6="http://schemas.microsoft.com/office/drawing/2016/5/12/chartex" xmlns:cx7="http://schemas.microsoft.com/office/drawing/2016/5/13/chartex" xmlns:cx8="http://schemas.microsoft.com/office/drawing/2016/5/14/chartex" xmlns:mc="http://schemas.openxmlformats.org/markup-compatibility/2006" xmlns:aink="http://schemas.microsoft.com/office/drawing/2016/ink" xmlns:am3d="http://schemas.microsoft.com/office/drawing/2017/model3d" xmlns:o="urn:schemas-microsoft-com:office:office" xmlns:oel="http://schemas.microsoft.com/office/2019/extlst" xmlns:r="http://schemas.openxmlformats.org/officeDocument/2006/relationships" xmlns:m="http://schemas.openxmlformats.org/officeDocument/2006/math" xmlns:v="urn:schemas-microsoft-com:vml" xmlns:wp14="http://schemas.microsoft.com/office/word/2010/wordprocessingDrawing" xmlns:wp="http://schemas.openxmlformats.org/drawingml/2006/wordprocessingDrawing" xmlns:w10="urn:schemas-microsoft-com:office:word" xmlns:w="http://schemas.openxmlformats.org/wordprocessingml/2006/main" xmlns:w14="http://schemas.microsoft.com/office/word/2010/wordml" xmlns:w15="http://schemas.microsoft.com/office/word/2012/wordml" xmlns:w16cex="http://schemas.microsoft.com/office/word/2018/wordml/cex" xmlns:w16cid="http://schemas.microsoft.com/office/word/2016/wordml/cid" xmlns:w16="http://schemas.microsoft.com/office/word/2018/wordml" xmlns:w16du="http://schemas.microsoft.com/office/word/2023/wordml/word16du" xmlns:w16sdtdh="http://schemas.microsoft.com/office/word/2020/wordml/sdtdatahash" xmlns:w16sdtfl="http://schemas.microsoft.com/office/word/2024/wordml/sdtformatlock" xmlns:w16se="http://schemas.microsoft.com/office/word/2015/wordml/symex" xmlns:wpg="http://schemas.microsoft.com/office/word/2010/wordprocessingGroup" xmlns:wpi="http://schemas.microsoft.com/office/word/2010/wordprocessingInk" xmlns:wne="http://schemas.microsoft.com/office/word/2006/wordml" xmlns:wps="http://schemas.microsoft.com/office/word/2010/wordprocessingShape" mc:Ignorable="w14 w15 w16se w16cid w16 w16cex w16sdtdh w16sdtfl w16du wp14">
+  <w:numPicBullet w:numPicBulletId="0">
+    <w:pict>
+      <v:rect id="_x0000_i1025" style="width:0;height:1.5pt" o:hralign="center" o:bullet="t" o:hrstd="t" o:hrnoshade="t" o:hr="t" fillcolor="gray" stroked="f"/>
+    </w:pict>
+  </w:numPicBullet>
   <w:abstractNum w:abstractNumId="0" w15:restartNumberingAfterBreak="0">
     <w:nsid w:val="027E523F"/>
     <w:multiLevelType w:val="multilevel"/>
@@ -2580,6 +3048,155 @@
     </w:lvl>
   </w:abstractNum>
   <w:abstractNum w:abstractNumId="4" w15:restartNumberingAfterBreak="0">
+    <w:nsid w:val="1D033295"/>
+    <w:multiLevelType w:val="multilevel"/>
+    <w:tmpl w:val="9C609A30"/>
+    <w:lvl w:ilvl="0">
+      <w:start w:val="1"/>
+      <w:numFmt w:val="bullet"/>
+      <w:lvlText w:val=""/>
+      <w:lvlJc w:val="left"/>
+      <w:pPr>
+        <w:tabs>
+          <w:tab w:val="num" w:pos="720"/>
+        </w:tabs>
+        <w:ind w:left="720" w:hanging="360"/>
+      </w:pPr>
+      <w:rPr>
+        <w:rFonts w:ascii="Symbol" w:hAnsi="Symbol" w:hint="default"/>
+        <w:sz w:val="20"/>
+      </w:rPr>
+    </w:lvl>
+    <w:lvl w:ilvl="1" w:tentative="1">
+      <w:start w:val="1"/>
+      <w:numFmt w:val="bullet"/>
+      <w:lvlText w:val="o"/>
+      <w:lvlJc w:val="left"/>
+      <w:pPr>
+        <w:tabs>
+          <w:tab w:val="num" w:pos="1440"/>
+        </w:tabs>
+        <w:ind w:left="1440" w:hanging="360"/>
+      </w:pPr>
+      <w:rPr>
+        <w:rFonts w:ascii="Courier New" w:hAnsi="Courier New" w:hint="default"/>
+        <w:sz w:val="20"/>
+      </w:rPr>
+    </w:lvl>
+    <w:lvl w:ilvl="2" w:tentative="1">
+      <w:start w:val="1"/>
+      <w:numFmt w:val="bullet"/>
+      <w:lvlText w:val=""/>
+      <w:lvlJc w:val="left"/>
+      <w:pPr>
+        <w:tabs>
+          <w:tab w:val="num" w:pos="2160"/>
+        </w:tabs>
+        <w:ind w:left="2160" w:hanging="360"/>
+      </w:pPr>
+      <w:rPr>
+        <w:rFonts w:ascii="Wingdings" w:hAnsi="Wingdings" w:hint="default"/>
+        <w:sz w:val="20"/>
+      </w:rPr>
+    </w:lvl>
+    <w:lvl w:ilvl="3" w:tentative="1">
+      <w:start w:val="1"/>
+      <w:numFmt w:val="bullet"/>
+      <w:lvlText w:val=""/>
+      <w:lvlJc w:val="left"/>
+      <w:pPr>
+        <w:tabs>
+          <w:tab w:val="num" w:pos="2880"/>
+        </w:tabs>
+        <w:ind w:left="2880" w:hanging="360"/>
+      </w:pPr>
+      <w:rPr>
+        <w:rFonts w:ascii="Wingdings" w:hAnsi="Wingdings" w:hint="default"/>
+        <w:sz w:val="20"/>
+      </w:rPr>
+    </w:lvl>
+    <w:lvl w:ilvl="4" w:tentative="1">
+      <w:start w:val="1"/>
+      <w:numFmt w:val="bullet"/>
+      <w:lvlText w:val=""/>
+      <w:lvlJc w:val="left"/>
+      <w:pPr>
+        <w:tabs>
+          <w:tab w:val="num" w:pos="3600"/>
+        </w:tabs>
+        <w:ind w:left="3600" w:hanging="360"/>
+      </w:pPr>
+      <w:rPr>
+        <w:rFonts w:ascii="Wingdings" w:hAnsi="Wingdings" w:hint="default"/>
+        <w:sz w:val="20"/>
+      </w:rPr>
+    </w:lvl>
+    <w:lvl w:ilvl="5" w:tentative="1">
+      <w:start w:val="1"/>
+      <w:numFmt w:val="bullet"/>
+      <w:lvlText w:val=""/>
+      <w:lvlJc w:val="left"/>
+      <w:pPr>
+        <w:tabs>
+          <w:tab w:val="num" w:pos="4320"/>
+        </w:tabs>
+        <w:ind w:left="4320" w:hanging="360"/>
+      </w:pPr>
+      <w:rPr>
+        <w:rFonts w:ascii="Wingdings" w:hAnsi="Wingdings" w:hint="default"/>
+        <w:sz w:val="20"/>
+      </w:rPr>
+    </w:lvl>
+    <w:lvl w:ilvl="6" w:tentative="1">
+      <w:start w:val="1"/>
+      <w:numFmt w:val="bullet"/>
+      <w:lvlText w:val=""/>
+      <w:lvlJc w:val="left"/>
+      <w:pPr>
+        <w:tabs>
+          <w:tab w:val="num" w:pos="5040"/>
+        </w:tabs>
+        <w:ind w:left="5040" w:hanging="360"/>
+      </w:pPr>
+      <w:rPr>
+        <w:rFonts w:ascii="Wingdings" w:hAnsi="Wingdings" w:hint="default"/>
+        <w:sz w:val="20"/>
+      </w:rPr>
+    </w:lvl>
+    <w:lvl w:ilvl="7" w:tentative="1">
+      <w:start w:val="1"/>
+      <w:numFmt w:val="bullet"/>
+      <w:lvlText w:val=""/>
+      <w:lvlJc w:val="left"/>
+      <w:pPr>
+        <w:tabs>
+          <w:tab w:val="num" w:pos="5760"/>
+        </w:tabs>
+        <w:ind w:left="5760" w:hanging="360"/>
+      </w:pPr>
+      <w:rPr>
+        <w:rFonts w:ascii="Wingdings" w:hAnsi="Wingdings" w:hint="default"/>
+        <w:sz w:val="20"/>
+      </w:rPr>
+    </w:lvl>
+    <w:lvl w:ilvl="8" w:tentative="1">
+      <w:start w:val="1"/>
+      <w:numFmt w:val="bullet"/>
+      <w:lvlText w:val=""/>
+      <w:lvlJc w:val="left"/>
+      <w:pPr>
+        <w:tabs>
+          <w:tab w:val="num" w:pos="6480"/>
+        </w:tabs>
+        <w:ind w:left="6480" w:hanging="360"/>
+      </w:pPr>
+      <w:rPr>
+        <w:rFonts w:ascii="Wingdings" w:hAnsi="Wingdings" w:hint="default"/>
+        <w:sz w:val="20"/>
+      </w:rPr>
+    </w:lvl>
+  </w:abstractNum>
+  <w:abstractNum w:abstractNumId="5" w15:restartNumberingAfterBreak="0">
     <w:nsid w:val="272F7BF9"/>
     <w:multiLevelType w:val="multilevel"/>
     <w:tmpl w:val="8E106516"/>
@@ -2692,7 +3309,446 @@
       </w:pPr>
     </w:lvl>
   </w:abstractNum>
-  <w:abstractNum w:abstractNumId="5" w15:restartNumberingAfterBreak="0">
+  <w:abstractNum w:abstractNumId="6" w15:restartNumberingAfterBreak="0">
+    <w:nsid w:val="2E041429"/>
+    <w:multiLevelType w:val="multilevel"/>
+    <w:tmpl w:val="2C80AF40"/>
+    <w:lvl w:ilvl="0">
+      <w:start w:val="1"/>
+      <w:numFmt w:val="bullet"/>
+      <w:lvlText w:val=""/>
+      <w:lvlJc w:val="left"/>
+      <w:pPr>
+        <w:tabs>
+          <w:tab w:val="num" w:pos="720"/>
+        </w:tabs>
+        <w:ind w:left="720" w:hanging="360"/>
+      </w:pPr>
+      <w:rPr>
+        <w:rFonts w:ascii="Symbol" w:hAnsi="Symbol" w:hint="default"/>
+        <w:sz w:val="20"/>
+      </w:rPr>
+    </w:lvl>
+    <w:lvl w:ilvl="1" w:tentative="1">
+      <w:start w:val="1"/>
+      <w:numFmt w:val="bullet"/>
+      <w:lvlText w:val="o"/>
+      <w:lvlJc w:val="left"/>
+      <w:pPr>
+        <w:tabs>
+          <w:tab w:val="num" w:pos="1440"/>
+        </w:tabs>
+        <w:ind w:left="1440" w:hanging="360"/>
+      </w:pPr>
+      <w:rPr>
+        <w:rFonts w:ascii="Courier New" w:hAnsi="Courier New" w:hint="default"/>
+        <w:sz w:val="20"/>
+      </w:rPr>
+    </w:lvl>
+    <w:lvl w:ilvl="2" w:tentative="1">
+      <w:start w:val="1"/>
+      <w:numFmt w:val="bullet"/>
+      <w:lvlText w:val=""/>
+      <w:lvlJc w:val="left"/>
+      <w:pPr>
+        <w:tabs>
+          <w:tab w:val="num" w:pos="2160"/>
+        </w:tabs>
+        <w:ind w:left="2160" w:hanging="360"/>
+      </w:pPr>
+      <w:rPr>
+        <w:rFonts w:ascii="Wingdings" w:hAnsi="Wingdings" w:hint="default"/>
+        <w:sz w:val="20"/>
+      </w:rPr>
+    </w:lvl>
+    <w:lvl w:ilvl="3" w:tentative="1">
+      <w:start w:val="1"/>
+      <w:numFmt w:val="bullet"/>
+      <w:lvlText w:val=""/>
+      <w:lvlJc w:val="left"/>
+      <w:pPr>
+        <w:tabs>
+          <w:tab w:val="num" w:pos="2880"/>
+        </w:tabs>
+        <w:ind w:left="2880" w:hanging="360"/>
+      </w:pPr>
+      <w:rPr>
+        <w:rFonts w:ascii="Wingdings" w:hAnsi="Wingdings" w:hint="default"/>
+        <w:sz w:val="20"/>
+      </w:rPr>
+    </w:lvl>
+    <w:lvl w:ilvl="4" w:tentative="1">
+      <w:start w:val="1"/>
+      <w:numFmt w:val="bullet"/>
+      <w:lvlText w:val=""/>
+      <w:lvlJc w:val="left"/>
+      <w:pPr>
+        <w:tabs>
+          <w:tab w:val="num" w:pos="3600"/>
+        </w:tabs>
+        <w:ind w:left="3600" w:hanging="360"/>
+      </w:pPr>
+      <w:rPr>
+        <w:rFonts w:ascii="Wingdings" w:hAnsi="Wingdings" w:hint="default"/>
+        <w:sz w:val="20"/>
+      </w:rPr>
+    </w:lvl>
+    <w:lvl w:ilvl="5" w:tentative="1">
+      <w:start w:val="1"/>
+      <w:numFmt w:val="bullet"/>
+      <w:lvlText w:val=""/>
+      <w:lvlJc w:val="left"/>
+      <w:pPr>
+        <w:tabs>
+          <w:tab w:val="num" w:pos="4320"/>
+        </w:tabs>
+        <w:ind w:left="4320" w:hanging="360"/>
+      </w:pPr>
+      <w:rPr>
+        <w:rFonts w:ascii="Wingdings" w:hAnsi="Wingdings" w:hint="default"/>
+        <w:sz w:val="20"/>
+      </w:rPr>
+    </w:lvl>
+    <w:lvl w:ilvl="6" w:tentative="1">
+      <w:start w:val="1"/>
+      <w:numFmt w:val="bullet"/>
+      <w:lvlText w:val=""/>
+      <w:lvlJc w:val="left"/>
+      <w:pPr>
+        <w:tabs>
+          <w:tab w:val="num" w:pos="5040"/>
+        </w:tabs>
+        <w:ind w:left="5040" w:hanging="360"/>
+      </w:pPr>
+      <w:rPr>
+        <w:rFonts w:ascii="Wingdings" w:hAnsi="Wingdings" w:hint="default"/>
+        <w:sz w:val="20"/>
+      </w:rPr>
+    </w:lvl>
+    <w:lvl w:ilvl="7" w:tentative="1">
+      <w:start w:val="1"/>
+      <w:numFmt w:val="bullet"/>
+      <w:lvlText w:val=""/>
+      <w:lvlJc w:val="left"/>
+      <w:pPr>
+        <w:tabs>
+          <w:tab w:val="num" w:pos="5760"/>
+        </w:tabs>
+        <w:ind w:left="5760" w:hanging="360"/>
+      </w:pPr>
+      <w:rPr>
+        <w:rFonts w:ascii="Wingdings" w:hAnsi="Wingdings" w:hint="default"/>
+        <w:sz w:val="20"/>
+      </w:rPr>
+    </w:lvl>
+    <w:lvl w:ilvl="8" w:tentative="1">
+      <w:start w:val="1"/>
+      <w:numFmt w:val="bullet"/>
+      <w:lvlText w:val=""/>
+      <w:lvlJc w:val="left"/>
+      <w:pPr>
+        <w:tabs>
+          <w:tab w:val="num" w:pos="6480"/>
+        </w:tabs>
+        <w:ind w:left="6480" w:hanging="360"/>
+      </w:pPr>
+      <w:rPr>
+        <w:rFonts w:ascii="Wingdings" w:hAnsi="Wingdings" w:hint="default"/>
+        <w:sz w:val="20"/>
+      </w:rPr>
+    </w:lvl>
+  </w:abstractNum>
+  <w:abstractNum w:abstractNumId="7" w15:restartNumberingAfterBreak="0">
+    <w:nsid w:val="357F168D"/>
+    <w:multiLevelType w:val="multilevel"/>
+    <w:tmpl w:val="845C2D06"/>
+    <w:lvl w:ilvl="0">
+      <w:start w:val="1"/>
+      <w:numFmt w:val="bullet"/>
+      <w:lvlText w:val=""/>
+      <w:lvlJc w:val="left"/>
+      <w:pPr>
+        <w:tabs>
+          <w:tab w:val="num" w:pos="720"/>
+        </w:tabs>
+        <w:ind w:left="720" w:hanging="360"/>
+      </w:pPr>
+      <w:rPr>
+        <w:rFonts w:ascii="Symbol" w:hAnsi="Symbol" w:hint="default"/>
+        <w:sz w:val="20"/>
+      </w:rPr>
+    </w:lvl>
+    <w:lvl w:ilvl="1" w:tentative="1">
+      <w:start w:val="1"/>
+      <w:numFmt w:val="bullet"/>
+      <w:lvlText w:val="o"/>
+      <w:lvlJc w:val="left"/>
+      <w:pPr>
+        <w:tabs>
+          <w:tab w:val="num" w:pos="1440"/>
+        </w:tabs>
+        <w:ind w:left="1440" w:hanging="360"/>
+      </w:pPr>
+      <w:rPr>
+        <w:rFonts w:ascii="Courier New" w:hAnsi="Courier New" w:hint="default"/>
+        <w:sz w:val="20"/>
+      </w:rPr>
+    </w:lvl>
+    <w:lvl w:ilvl="2" w:tentative="1">
+      <w:start w:val="1"/>
+      <w:numFmt w:val="bullet"/>
+      <w:lvlText w:val=""/>
+      <w:lvlJc w:val="left"/>
+      <w:pPr>
+        <w:tabs>
+          <w:tab w:val="num" w:pos="2160"/>
+        </w:tabs>
+        <w:ind w:left="2160" w:hanging="360"/>
+      </w:pPr>
+      <w:rPr>
+        <w:rFonts w:ascii="Wingdings" w:hAnsi="Wingdings" w:hint="default"/>
+        <w:sz w:val="20"/>
+      </w:rPr>
+    </w:lvl>
+    <w:lvl w:ilvl="3" w:tentative="1">
+      <w:start w:val="1"/>
+      <w:numFmt w:val="bullet"/>
+      <w:lvlText w:val=""/>
+      <w:lvlJc w:val="left"/>
+      <w:pPr>
+        <w:tabs>
+          <w:tab w:val="num" w:pos="2880"/>
+        </w:tabs>
+        <w:ind w:left="2880" w:hanging="360"/>
+      </w:pPr>
+      <w:rPr>
+        <w:rFonts w:ascii="Wingdings" w:hAnsi="Wingdings" w:hint="default"/>
+        <w:sz w:val="20"/>
+      </w:rPr>
+    </w:lvl>
+    <w:lvl w:ilvl="4" w:tentative="1">
+      <w:start w:val="1"/>
+      <w:numFmt w:val="bullet"/>
+      <w:lvlText w:val=""/>
+      <w:lvlJc w:val="left"/>
+      <w:pPr>
+        <w:tabs>
+          <w:tab w:val="num" w:pos="3600"/>
+        </w:tabs>
+        <w:ind w:left="3600" w:hanging="360"/>
+      </w:pPr>
+      <w:rPr>
+        <w:rFonts w:ascii="Wingdings" w:hAnsi="Wingdings" w:hint="default"/>
+        <w:sz w:val="20"/>
+      </w:rPr>
+    </w:lvl>
+    <w:lvl w:ilvl="5" w:tentative="1">
+      <w:start w:val="1"/>
+      <w:numFmt w:val="bullet"/>
+      <w:lvlText w:val=""/>
+      <w:lvlJc w:val="left"/>
+      <w:pPr>
+        <w:tabs>
+          <w:tab w:val="num" w:pos="4320"/>
+        </w:tabs>
+        <w:ind w:left="4320" w:hanging="360"/>
+      </w:pPr>
+      <w:rPr>
+        <w:rFonts w:ascii="Wingdings" w:hAnsi="Wingdings" w:hint="default"/>
+        <w:sz w:val="20"/>
+      </w:rPr>
+    </w:lvl>
+    <w:lvl w:ilvl="6" w:tentative="1">
+      <w:start w:val="1"/>
+      <w:numFmt w:val="bullet"/>
+      <w:lvlText w:val=""/>
+      <w:lvlJc w:val="left"/>
+      <w:pPr>
+        <w:tabs>
+          <w:tab w:val="num" w:pos="5040"/>
+        </w:tabs>
+        <w:ind w:left="5040" w:hanging="360"/>
+      </w:pPr>
+      <w:rPr>
+        <w:rFonts w:ascii="Wingdings" w:hAnsi="Wingdings" w:hint="default"/>
+        <w:sz w:val="20"/>
+      </w:rPr>
+    </w:lvl>
+    <w:lvl w:ilvl="7" w:tentative="1">
+      <w:start w:val="1"/>
+      <w:numFmt w:val="bullet"/>
+      <w:lvlText w:val=""/>
+      <w:lvlJc w:val="left"/>
+      <w:pPr>
+        <w:tabs>
+          <w:tab w:val="num" w:pos="5760"/>
+        </w:tabs>
+        <w:ind w:left="5760" w:hanging="360"/>
+      </w:pPr>
+      <w:rPr>
+        <w:rFonts w:ascii="Wingdings" w:hAnsi="Wingdings" w:hint="default"/>
+        <w:sz w:val="20"/>
+      </w:rPr>
+    </w:lvl>
+    <w:lvl w:ilvl="8" w:tentative="1">
+      <w:start w:val="1"/>
+      <w:numFmt w:val="bullet"/>
+      <w:lvlText w:val=""/>
+      <w:lvlJc w:val="left"/>
+      <w:pPr>
+        <w:tabs>
+          <w:tab w:val="num" w:pos="6480"/>
+        </w:tabs>
+        <w:ind w:left="6480" w:hanging="360"/>
+      </w:pPr>
+      <w:rPr>
+        <w:rFonts w:ascii="Wingdings" w:hAnsi="Wingdings" w:hint="default"/>
+        <w:sz w:val="20"/>
+      </w:rPr>
+    </w:lvl>
+  </w:abstractNum>
+  <w:abstractNum w:abstractNumId="8" w15:restartNumberingAfterBreak="0">
+    <w:nsid w:val="4AF323BC"/>
+    <w:multiLevelType w:val="hybridMultilevel"/>
+    <w:tmpl w:val="48D6C84E"/>
+    <w:lvl w:ilvl="0" w:tplc="0712A012">
+      <w:start w:val="1"/>
+      <w:numFmt w:val="bullet"/>
+      <w:lvlText w:val=""/>
+      <w:lvlPicBulletId w:val="0"/>
+      <w:lvlJc w:val="left"/>
+      <w:pPr>
+        <w:tabs>
+          <w:tab w:val="num" w:pos="720"/>
+        </w:tabs>
+        <w:ind w:left="720" w:hanging="360"/>
+      </w:pPr>
+      <w:rPr>
+        <w:rFonts w:ascii="Symbol" w:hAnsi="Symbol" w:hint="default"/>
+      </w:rPr>
+    </w:lvl>
+    <w:lvl w:ilvl="1" w:tplc="43B00D94" w:tentative="1">
+      <w:start w:val="1"/>
+      <w:numFmt w:val="bullet"/>
+      <w:lvlText w:val=""/>
+      <w:lvlJc w:val="left"/>
+      <w:pPr>
+        <w:tabs>
+          <w:tab w:val="num" w:pos="1440"/>
+        </w:tabs>
+        <w:ind w:left="1440" w:hanging="360"/>
+      </w:pPr>
+      <w:rPr>
+        <w:rFonts w:ascii="Symbol" w:hAnsi="Symbol" w:hint="default"/>
+      </w:rPr>
+    </w:lvl>
+    <w:lvl w:ilvl="2" w:tplc="5ADE7F08" w:tentative="1">
+      <w:start w:val="1"/>
+      <w:numFmt w:val="bullet"/>
+      <w:lvlText w:val=""/>
+      <w:lvlJc w:val="left"/>
+      <w:pPr>
+        <w:tabs>
+          <w:tab w:val="num" w:pos="2160"/>
+        </w:tabs>
+        <w:ind w:left="2160" w:hanging="360"/>
+      </w:pPr>
+      <w:rPr>
+        <w:rFonts w:ascii="Symbol" w:hAnsi="Symbol" w:hint="default"/>
+      </w:rPr>
+    </w:lvl>
+    <w:lvl w:ilvl="3" w:tplc="D9B8EF06" w:tentative="1">
+      <w:start w:val="1"/>
+      <w:numFmt w:val="bullet"/>
+      <w:lvlText w:val=""/>
+      <w:lvlJc w:val="left"/>
+      <w:pPr>
+        <w:tabs>
+          <w:tab w:val="num" w:pos="2880"/>
+        </w:tabs>
+        <w:ind w:left="2880" w:hanging="360"/>
+      </w:pPr>
+      <w:rPr>
+        <w:rFonts w:ascii="Symbol" w:hAnsi="Symbol" w:hint="default"/>
+      </w:rPr>
+    </w:lvl>
+    <w:lvl w:ilvl="4" w:tplc="7A662F7A" w:tentative="1">
+      <w:start w:val="1"/>
+      <w:numFmt w:val="bullet"/>
+      <w:lvlText w:val=""/>
+      <w:lvlJc w:val="left"/>
+      <w:pPr>
+        <w:tabs>
+          <w:tab w:val="num" w:pos="3600"/>
+        </w:tabs>
+        <w:ind w:left="3600" w:hanging="360"/>
+      </w:pPr>
+      <w:rPr>
+        <w:rFonts w:ascii="Symbol" w:hAnsi="Symbol" w:hint="default"/>
+      </w:rPr>
+    </w:lvl>
+    <w:lvl w:ilvl="5" w:tplc="C6900348" w:tentative="1">
+      <w:start w:val="1"/>
+      <w:numFmt w:val="bullet"/>
+      <w:lvlText w:val=""/>
+      <w:lvlJc w:val="left"/>
+      <w:pPr>
+        <w:tabs>
+          <w:tab w:val="num" w:pos="4320"/>
+        </w:tabs>
+        <w:ind w:left="4320" w:hanging="360"/>
+      </w:pPr>
+      <w:rPr>
+        <w:rFonts w:ascii="Symbol" w:hAnsi="Symbol" w:hint="default"/>
+      </w:rPr>
+    </w:lvl>
+    <w:lvl w:ilvl="6" w:tplc="5732AC32" w:tentative="1">
+      <w:start w:val="1"/>
+      <w:numFmt w:val="bullet"/>
+      <w:lvlText w:val=""/>
+      <w:lvlJc w:val="left"/>
+      <w:pPr>
+        <w:tabs>
+          <w:tab w:val="num" w:pos="5040"/>
+        </w:tabs>
+        <w:ind w:left="5040" w:hanging="360"/>
+      </w:pPr>
+      <w:rPr>
+        <w:rFonts w:ascii="Symbol" w:hAnsi="Symbol" w:hint="default"/>
+      </w:rPr>
+    </w:lvl>
+    <w:lvl w:ilvl="7" w:tplc="719A7B62" w:tentative="1">
+      <w:start w:val="1"/>
+      <w:numFmt w:val="bullet"/>
+      <w:lvlText w:val=""/>
+      <w:lvlJc w:val="left"/>
+      <w:pPr>
+        <w:tabs>
+          <w:tab w:val="num" w:pos="5760"/>
+        </w:tabs>
+        <w:ind w:left="5760" w:hanging="360"/>
+      </w:pPr>
+      <w:rPr>
+        <w:rFonts w:ascii="Symbol" w:hAnsi="Symbol" w:hint="default"/>
+      </w:rPr>
+    </w:lvl>
+    <w:lvl w:ilvl="8" w:tplc="F35CA6BE" w:tentative="1">
+      <w:start w:val="1"/>
+      <w:numFmt w:val="bullet"/>
+      <w:lvlText w:val=""/>
+      <w:lvlJc w:val="left"/>
+      <w:pPr>
+        <w:tabs>
+          <w:tab w:val="num" w:pos="6480"/>
+        </w:tabs>
+        <w:ind w:left="6480" w:hanging="360"/>
+      </w:pPr>
+      <w:rPr>
+        <w:rFonts w:ascii="Symbol" w:hAnsi="Symbol" w:hint="default"/>
+      </w:rPr>
+    </w:lvl>
+  </w:abstractNum>
+  <w:abstractNum w:abstractNumId="9" w15:restartNumberingAfterBreak="0">
     <w:nsid w:val="5ABB7067"/>
     <w:multiLevelType w:val="multilevel"/>
     <w:tmpl w:val="F85A55B6"/>
@@ -2841,7 +3897,120 @@
       </w:rPr>
     </w:lvl>
   </w:abstractNum>
-  <w:abstractNum w:abstractNumId="6" w15:restartNumberingAfterBreak="0">
+  <w:abstractNum w:abstractNumId="10" w15:restartNumberingAfterBreak="0">
+    <w:nsid w:val="65C7405D"/>
+    <w:multiLevelType w:val="multilevel"/>
+    <w:tmpl w:val="D1788DE2"/>
+    <w:lvl w:ilvl="0">
+      <w:start w:val="1"/>
+      <w:numFmt w:val="decimal"/>
+      <w:lvlText w:val="%1."/>
+      <w:lvlJc w:val="left"/>
+      <w:pPr>
+        <w:tabs>
+          <w:tab w:val="num" w:pos="720"/>
+        </w:tabs>
+        <w:ind w:left="720" w:hanging="360"/>
+      </w:pPr>
+    </w:lvl>
+    <w:lvl w:ilvl="1" w:tentative="1">
+      <w:start w:val="1"/>
+      <w:numFmt w:val="decimal"/>
+      <w:lvlText w:val="%2."/>
+      <w:lvlJc w:val="left"/>
+      <w:pPr>
+        <w:tabs>
+          <w:tab w:val="num" w:pos="1440"/>
+        </w:tabs>
+        <w:ind w:left="1440" w:hanging="360"/>
+      </w:pPr>
+    </w:lvl>
+    <w:lvl w:ilvl="2" w:tentative="1">
+      <w:start w:val="1"/>
+      <w:numFmt w:val="decimal"/>
+      <w:lvlText w:val="%3."/>
+      <w:lvlJc w:val="left"/>
+      <w:pPr>
+        <w:tabs>
+          <w:tab w:val="num" w:pos="2160"/>
+        </w:tabs>
+        <w:ind w:left="2160" w:hanging="360"/>
+      </w:pPr>
+    </w:lvl>
+    <w:lvl w:ilvl="3" w:tentative="1">
+      <w:start w:val="1"/>
+      <w:numFmt w:val="decimal"/>
+      <w:lvlText w:val="%4."/>
+      <w:lvlJc w:val="left"/>
+      <w:pPr>
+        <w:tabs>
+          <w:tab w:val="num" w:pos="2880"/>
+        </w:tabs>
+        <w:ind w:left="2880" w:hanging="360"/>
+      </w:pPr>
+    </w:lvl>
+    <w:lvl w:ilvl="4" w:tentative="1">
+      <w:start w:val="1"/>
+      <w:numFmt w:val="decimal"/>
+      <w:lvlText w:val="%5."/>
+      <w:lvlJc w:val="left"/>
+      <w:pPr>
+        <w:tabs>
+          <w:tab w:val="num" w:pos="3600"/>
+        </w:tabs>
+        <w:ind w:left="3600" w:hanging="360"/>
+      </w:pPr>
+    </w:lvl>
+    <w:lvl w:ilvl="5" w:tentative="1">
+      <w:start w:val="1"/>
+      <w:numFmt w:val="decimal"/>
+      <w:lvlText w:val="%6."/>
+      <w:lvlJc w:val="left"/>
+      <w:pPr>
+        <w:tabs>
+          <w:tab w:val="num" w:pos="4320"/>
+        </w:tabs>
+        <w:ind w:left="4320" w:hanging="360"/>
+      </w:pPr>
+    </w:lvl>
+    <w:lvl w:ilvl="6" w:tentative="1">
+      <w:start w:val="1"/>
+      <w:numFmt w:val="decimal"/>
+      <w:lvlText w:val="%7."/>
+      <w:lvlJc w:val="left"/>
+      <w:pPr>
+        <w:tabs>
+          <w:tab w:val="num" w:pos="5040"/>
+        </w:tabs>
+        <w:ind w:left="5040" w:hanging="360"/>
+      </w:pPr>
+    </w:lvl>
+    <w:lvl w:ilvl="7" w:tentative="1">
+      <w:start w:val="1"/>
+      <w:numFmt w:val="decimal"/>
+      <w:lvlText w:val="%8."/>
+      <w:lvlJc w:val="left"/>
+      <w:pPr>
+        <w:tabs>
+          <w:tab w:val="num" w:pos="5760"/>
+        </w:tabs>
+        <w:ind w:left="5760" w:hanging="360"/>
+      </w:pPr>
+    </w:lvl>
+    <w:lvl w:ilvl="8" w:tentative="1">
+      <w:start w:val="1"/>
+      <w:numFmt w:val="decimal"/>
+      <w:lvlText w:val="%9."/>
+      <w:lvlJc w:val="left"/>
+      <w:pPr>
+        <w:tabs>
+          <w:tab w:val="num" w:pos="6480"/>
+        </w:tabs>
+        <w:ind w:left="6480" w:hanging="360"/>
+      </w:pPr>
+    </w:lvl>
+  </w:abstractNum>
+  <w:abstractNum w:abstractNumId="11" w15:restartNumberingAfterBreak="0">
     <w:nsid w:val="6FC52B41"/>
     <w:multiLevelType w:val="multilevel"/>
     <w:tmpl w:val="3170E0DA"/>
@@ -2990,7 +4159,7 @@
       </w:rPr>
     </w:lvl>
   </w:abstractNum>
-  <w:abstractNum w:abstractNumId="7" w15:restartNumberingAfterBreak="0">
+  <w:abstractNum w:abstractNumId="12" w15:restartNumberingAfterBreak="0">
     <w:nsid w:val="7F4F3E5E"/>
     <w:multiLevelType w:val="multilevel"/>
     <w:tmpl w:val="DC32EE14"/>
@@ -3143,25 +4312,40 @@
     <w:abstractNumId w:val="1"/>
   </w:num>
   <w:num w:numId="2" w16cid:durableId="874316705">
-    <w:abstractNumId w:val="4"/>
+    <w:abstractNumId w:val="5"/>
   </w:num>
   <w:num w:numId="3" w16cid:durableId="1684622832">
-    <w:abstractNumId w:val="6"/>
+    <w:abstractNumId w:val="11"/>
   </w:num>
   <w:num w:numId="4" w16cid:durableId="1599865889">
-    <w:abstractNumId w:val="5"/>
+    <w:abstractNumId w:val="9"/>
   </w:num>
   <w:num w:numId="5" w16cid:durableId="2117212110">
     <w:abstractNumId w:val="3"/>
   </w:num>
   <w:num w:numId="6" w16cid:durableId="77872628">
-    <w:abstractNumId w:val="7"/>
+    <w:abstractNumId w:val="12"/>
   </w:num>
   <w:num w:numId="7" w16cid:durableId="269241749">
     <w:abstractNumId w:val="0"/>
   </w:num>
   <w:num w:numId="8" w16cid:durableId="180359560">
     <w:abstractNumId w:val="2"/>
+  </w:num>
+  <w:num w:numId="9" w16cid:durableId="1163860633">
+    <w:abstractNumId w:val="7"/>
+  </w:num>
+  <w:num w:numId="10" w16cid:durableId="483668769">
+    <w:abstractNumId w:val="8"/>
+  </w:num>
+  <w:num w:numId="11" w16cid:durableId="1512143527">
+    <w:abstractNumId w:val="10"/>
+  </w:num>
+  <w:num w:numId="12" w16cid:durableId="1757897882">
+    <w:abstractNumId w:val="4"/>
+  </w:num>
+  <w:num w:numId="13" w16cid:durableId="1261641049">
+    <w:abstractNumId w:val="6"/>
   </w:num>
 </w:numbering>
 </file>

</xml_diff>